<commit_message>
Final Synopsis Edit Done
</commit_message>
<xml_diff>
--- a/2. Synopsis_Format.docx
+++ b/2. Synopsis_Format.docx
@@ -41,7 +41,23 @@
           <w:i/>
           <w:sz w:val="28"/>
         </w:rPr>
-        <w:t>Submitted in the partial fulfillment for the award of the degree of</w:t>
+        <w:t xml:space="preserve">Submitted in the partial </w:t>
+      </w:r>
+      <w:proofErr w:type="spellStart"/>
+      <w:r>
+        <w:rPr>
+          <w:i/>
+          <w:sz w:val="28"/>
+        </w:rPr>
+        <w:t>fulfillment</w:t>
+      </w:r>
+      <w:proofErr w:type="spellEnd"/>
+      <w:r>
+        <w:rPr>
+          <w:i/>
+          <w:sz w:val="28"/>
+        </w:rPr>
+        <w:t xml:space="preserve"> for the award of the degree of</w:t>
       </w:r>
     </w:p>
     <w:p>
@@ -337,12 +353,14 @@
                 <w:szCs w:val="32"/>
               </w:rPr>
             </w:pPr>
+            <w:proofErr w:type="spellStart"/>
             <w:r>
               <w:rPr>
                 <w:szCs w:val="32"/>
               </w:rPr>
               <w:t>i</w:t>
             </w:r>
+            <w:proofErr w:type="spellEnd"/>
           </w:p>
         </w:tc>
       </w:tr>
@@ -1350,20 +1368,19 @@
               <w:rPr>
                 <w:szCs w:val="32"/>
               </w:rPr>
-              <w:t>8.</w:t>
-            </w:r>
-            <w:r>
-              <w:rPr>
-                <w:sz w:val="14"/>
-                <w:szCs w:val="14"/>
-              </w:rPr>
-              <w:t xml:space="preserve">    </w:t>
+              <w:t xml:space="preserve">8. </w:t>
             </w:r>
             <w:r>
               <w:rPr>
                 <w:szCs w:val="32"/>
               </w:rPr>
-              <w:t>Tentative Chapter Plan for the proposed work</w:t>
+              <w:t xml:space="preserve"> </w:t>
+            </w:r>
+            <w:r>
+              <w:rPr>
+                <w:szCs w:val="32"/>
+              </w:rPr>
+              <w:t>References</w:t>
             </w:r>
           </w:p>
         </w:tc>
@@ -1421,25 +1438,6 @@
                 <w:szCs w:val="32"/>
               </w:rPr>
             </w:pPr>
-            <w:r>
-              <w:rPr>
-                <w:szCs w:val="32"/>
-              </w:rPr>
-              <w:t>9.</w:t>
-            </w:r>
-            <w:r>
-              <w:rPr>
-                <w:sz w:val="14"/>
-                <w:szCs w:val="14"/>
-              </w:rPr>
-              <w:t xml:space="preserve">    </w:t>
-            </w:r>
-            <w:r>
-              <w:rPr>
-                <w:szCs w:val="32"/>
-              </w:rPr>
-              <w:t>Reference</w:t>
-            </w:r>
           </w:p>
         </w:tc>
         <w:tc>
@@ -1533,7 +1531,27 @@
           <w:sz w:val="32"/>
           <w:szCs w:val="32"/>
         </w:rPr>
-        <w:t>The construction industry still relies on traditional labor chowks where workers gather in the morning to be hired by contractors for daily construction activities. However, both employers and workers face challenges in finding and connecting with each other. Employers have limited platforms to find daily workers, and the available platforms are often costly. On the other hand, workers may not be aware of the available solutions like UrbanClap. This results in underemployment and unemployment in the construction industry. Therefore, there is a need for a platform that connects workers and employers, making it easier for them to find each other and work together.</w:t>
+        <w:t xml:space="preserve">The construction industry still relies on traditional </w:t>
+      </w:r>
+      <w:proofErr w:type="spellStart"/>
+      <w:r>
+        <w:rPr>
+          <w:b w:val="0"/>
+          <w:bCs/>
+          <w:sz w:val="32"/>
+          <w:szCs w:val="32"/>
+        </w:rPr>
+        <w:t>labor</w:t>
+      </w:r>
+      <w:proofErr w:type="spellEnd"/>
+      <w:r>
+        <w:rPr>
+          <w:b w:val="0"/>
+          <w:bCs/>
+          <w:sz w:val="32"/>
+          <w:szCs w:val="32"/>
+        </w:rPr>
+        <w:t xml:space="preserve"> chowks where workers gather in the morning to be hired by contractors for daily construction activities. However, both employers and workers face challenges in finding and connecting with each other. Employers have limited platforms to find daily workers, and the available platforms are often costly. On the other hand, workers may not be aware of the available solutions like UrbanClap. This results in underemployment and unemployment in the construction industry. Therefore, there is a need for a platform that connects workers and employers, making it easier for them to find each other and work together.</w:t>
       </w:r>
     </w:p>
     <w:p>
@@ -1565,7 +1583,49 @@
           <w:sz w:val="32"/>
           <w:szCs w:val="32"/>
         </w:rPr>
-        <w:t>Employers often struggle to find daily workers due to the limited platforms available to them. The few available platforms are often costly, making it difficult for small-scale contractors to access them. This results in a shortage of workers, which can delay construction projects and increase costs.On the other hand, workers who rely on labor chowks may face inconsistent work opportunities and low wages. They may also lack awareness of available solutions like UrbanClap, which could provide them with more stable and higher-paying job opportunities. Therefore, there is a need for a platform that connects workers and employers, making it easier for them to find each other and work together. Our project, Digital Labor Connect, aims to address this issue by developing a mobile application and web admin tool that will connect workers and employers.</w:t>
+        <w:t xml:space="preserve">Employers often struggle to find daily workers due to the limited platforms available to them. The few available platforms are often costly, making it difficult for small-scale contractors to access them. This results in a shortage of workers, which can delay construction projects and increase </w:t>
+      </w:r>
+      <w:proofErr w:type="spellStart"/>
+      <w:proofErr w:type="gramStart"/>
+      <w:r>
+        <w:rPr>
+          <w:b w:val="0"/>
+          <w:bCs/>
+          <w:sz w:val="32"/>
+          <w:szCs w:val="32"/>
+        </w:rPr>
+        <w:t>costs.On</w:t>
+      </w:r>
+      <w:proofErr w:type="spellEnd"/>
+      <w:proofErr w:type="gramEnd"/>
+      <w:r>
+        <w:rPr>
+          <w:b w:val="0"/>
+          <w:bCs/>
+          <w:sz w:val="32"/>
+          <w:szCs w:val="32"/>
+        </w:rPr>
+        <w:t xml:space="preserve"> the other hand, workers who rely on </w:t>
+      </w:r>
+      <w:proofErr w:type="spellStart"/>
+      <w:r>
+        <w:rPr>
+          <w:b w:val="0"/>
+          <w:bCs/>
+          <w:sz w:val="32"/>
+          <w:szCs w:val="32"/>
+        </w:rPr>
+        <w:t>labor</w:t>
+      </w:r>
+      <w:proofErr w:type="spellEnd"/>
+      <w:r>
+        <w:rPr>
+          <w:b w:val="0"/>
+          <w:bCs/>
+          <w:sz w:val="32"/>
+          <w:szCs w:val="32"/>
+        </w:rPr>
+        <w:t xml:space="preserve"> chowks may face inconsistent work opportunities and low wages. They may also lack awareness of available solutions like UrbanClap, which could provide them with more stable and higher-paying job opportunities. Therefore, there is a need for a platform that connects workers and employers, making it easier for them to find each other and work together. Our project, Digital Labor Connect, aims to address this issue by developing a mobile application and web admin tool that will connect workers and employers.</w:t>
       </w:r>
     </w:p>
     <w:p/>
@@ -1837,7 +1897,15 @@
         <w:spacing w:line="360" w:lineRule="auto"/>
       </w:pPr>
       <w:r>
-        <w:t>Currently, the construction industry relies on traditional labor chowks where workers gather in the morning to be hired by contractors for daily construction activities. This system has been in place for many years and is still prevalent in many parts of the world. However, this system has several limitations, including:</w:t>
+        <w:t xml:space="preserve">Currently, the construction industry relies on traditional </w:t>
+      </w:r>
+      <w:proofErr w:type="spellStart"/>
+      <w:r>
+        <w:t>labor</w:t>
+      </w:r>
+      <w:proofErr w:type="spellEnd"/>
+      <w:r>
+        <w:t xml:space="preserve"> chowks where workers gather in the morning to be hired by contractors for daily construction activities. This system has been in place for many years and is still prevalent in many parts of the world. However, this system has several limitations, including:</w:t>
       </w:r>
     </w:p>
     <w:p>
@@ -1850,7 +1918,15 @@
         <w:spacing w:line="360" w:lineRule="auto"/>
       </w:pPr>
       <w:r>
-        <w:t>Limited access to job opportunities: Workers who rely on labor chowks may not have access to a wide range of job opportunities. They may also face inconsistent work opportunities and low wages.</w:t>
+        <w:t xml:space="preserve">Limited access to job opportunities: Workers who rely on </w:t>
+      </w:r>
+      <w:proofErr w:type="spellStart"/>
+      <w:r>
+        <w:t>labor</w:t>
+      </w:r>
+      <w:proofErr w:type="spellEnd"/>
+      <w:r>
+        <w:t xml:space="preserve"> chowks may not have access to a wide range of job opportunities. They may also face inconsistent work opportunities and low wages.</w:t>
       </w:r>
     </w:p>
     <w:p>
@@ -1876,7 +1952,15 @@
         <w:spacing w:line="360" w:lineRule="auto"/>
       </w:pPr>
       <w:r>
-        <w:t>Lack of transparency: The traditional labor chowks system lacks transparency, making it difficult for workers and employers to connect with each other and build trust.</w:t>
+        <w:t xml:space="preserve">Lack of transparency: The traditional </w:t>
+      </w:r>
+      <w:proofErr w:type="spellStart"/>
+      <w:r>
+        <w:t>labor</w:t>
+      </w:r>
+      <w:proofErr w:type="spellEnd"/>
+      <w:r>
+        <w:t xml:space="preserve"> chowks system lacks transparency, making it difficult for workers and employers to connect with each other and build trust.</w:t>
       </w:r>
     </w:p>
     <w:p>
@@ -1884,7 +1968,15 @@
         <w:spacing w:line="360" w:lineRule="auto"/>
       </w:pPr>
       <w:r>
-        <w:t>Therefore, there is a need for a platform that connects workers and employers, Our project, Digital Labor Connect, aims to address this issue by developing a mobile application and web admin tool that will connect workers and employers.</w:t>
+        <w:t xml:space="preserve">Therefore, there is a need for a platform that connects workers and employers, </w:t>
+      </w:r>
+      <w:proofErr w:type="gramStart"/>
+      <w:r>
+        <w:t>Our</w:t>
+      </w:r>
+      <w:proofErr w:type="gramEnd"/>
+      <w:r>
+        <w:t xml:space="preserve"> project, Digital Labor Connect, aims to address this issue by developing a mobile application and web admin tool that will connect workers and employers.</w:t>
       </w:r>
     </w:p>
     <w:p>
@@ -1906,7 +1998,15 @@
     </w:p>
     <w:p>
       <w:r>
-        <w:t>Our proposed system, Digital Labor Connect, aims to address the challenges faced by workers and employers in the traditional labor chowks system. The system will consist of a mobile application and web admin tool that will connect workers and employers, making it easier for them to find each other and work together.</w:t>
+        <w:t xml:space="preserve">Our proposed system, Digital Labor Connect, aims to address the challenges faced by workers and employers in the traditional </w:t>
+      </w:r>
+      <w:proofErr w:type="spellStart"/>
+      <w:r>
+        <w:t>labor</w:t>
+      </w:r>
+      <w:proofErr w:type="spellEnd"/>
+      <w:r>
+        <w:t xml:space="preserve"> chowks system. The system will consist of a mobile application and web admin tool that will connect workers and employers, making it easier for them to find each other and work together.</w:t>
       </w:r>
     </w:p>
     <w:p>
@@ -2358,8 +2458,20 @@
                 <w:sz w:val="32"/>
                 <w:szCs w:val="32"/>
               </w:rPr>
-              <w:t>Web development: estimating quick-to-market software</w:t>
+              <w:t xml:space="preserve">Web development: estimating quick-to-market </w:t>
             </w:r>
+            <w:proofErr w:type="gramStart"/>
+            <w:r>
+              <w:rPr>
+                <w:b w:val="0"/>
+                <w:bCs/>
+                <w:color w:val="333333"/>
+                <w:sz w:val="32"/>
+                <w:szCs w:val="32"/>
+              </w:rPr>
+              <w:t>software</w:t>
+            </w:r>
+            <w:proofErr w:type="gramEnd"/>
           </w:p>
           <w:p>
             <w:pPr>
@@ -2523,7 +2635,15 @@
         <w:ind w:right="316"/>
       </w:pPr>
       <w:r>
-        <w:t>The construction industry relies on traditional labor chowks where workers gather in the morning to be hired by contractors for daily construction activities.</w:t>
+        <w:t xml:space="preserve">The construction industry relies on traditional </w:t>
+      </w:r>
+      <w:proofErr w:type="spellStart"/>
+      <w:r>
+        <w:t>labor</w:t>
+      </w:r>
+      <w:proofErr w:type="spellEnd"/>
+      <w:r>
+        <w:t xml:space="preserve"> chowks where workers gather in the morning to be hired by contractors for daily construction activities.</w:t>
       </w:r>
     </w:p>
     <w:p>
@@ -2565,7 +2685,15 @@
         <w:ind w:right="316"/>
       </w:pPr>
       <w:r>
-        <w:t>Workers who rely on labor chowks may face inconsistent work opportunities and low wages.</w:t>
+        <w:t xml:space="preserve">Workers who rely on </w:t>
+      </w:r>
+      <w:proofErr w:type="spellStart"/>
+      <w:r>
+        <w:t>labor</w:t>
+      </w:r>
+      <w:proofErr w:type="spellEnd"/>
+      <w:r>
+        <w:t xml:space="preserve"> chowks may face inconsistent work opportunities and low wages.</w:t>
       </w:r>
     </w:p>
     <w:p>
@@ -2579,7 +2707,15 @@
         <w:ind w:right="316"/>
       </w:pPr>
       <w:r>
-        <w:t>The traditional labor chowks system lacks transparency, making it difficult for workers and employers to connect with each other and build trust.</w:t>
+        <w:t xml:space="preserve">The traditional </w:t>
+      </w:r>
+      <w:proofErr w:type="spellStart"/>
+      <w:r>
+        <w:t>labor</w:t>
+      </w:r>
+      <w:proofErr w:type="spellEnd"/>
+      <w:r>
+        <w:t xml:space="preserve"> chowks system lacks transparency, making it difficult for workers and employers to connect with each other and build trust.</w:t>
       </w:r>
     </w:p>
     <w:p>
@@ -2716,7 +2852,15 @@
         </w:numPr>
       </w:pPr>
       <w:r>
-        <w:t>Enhance transparency in the labor market by providing a platform that connects workers and employers and facilitates trust-building.</w:t>
+        <w:t xml:space="preserve">Enhance transparency in the </w:t>
+      </w:r>
+      <w:proofErr w:type="spellStart"/>
+      <w:r>
+        <w:t>labor</w:t>
+      </w:r>
+      <w:proofErr w:type="spellEnd"/>
+      <w:r>
+        <w:t xml:space="preserve"> market by providing a platform that connects workers and employers and facilitates trust-building.</w:t>
       </w:r>
     </w:p>
     <w:p>
@@ -3108,7 +3252,15 @@
         <w:ind w:left="12" w:right="654"/>
       </w:pPr>
       <w:r>
-        <w:t>The Digital Labor Connect project aims to address the challenges faced by workers and employers in the traditional labor chowks system. By developing a mobile application and web admin tool, we have created a platform that connects workers and employers, making it easier for them to find each other and work together. The mobile application allows workers to create profiles, search for job opportunities, and apply for jobs, while the web admin tool enables employers to post job openings, view worker profiles, and manage job applications. Through our project, we have improved the efficiency of the job search process and reduced unemployment and underemployment in the construction industry. The platform provides transparency, efficiency, and accessibility, benefiting both workers and employers. Future enhancements could include expanding the platform to other industries and incorporating additional features based on user feedback.</w:t>
+        <w:t xml:space="preserve">The Digital Labor Connect project aims to address the challenges faced by workers and employers in the traditional </w:t>
+      </w:r>
+      <w:proofErr w:type="spellStart"/>
+      <w:r>
+        <w:t>labor</w:t>
+      </w:r>
+      <w:proofErr w:type="spellEnd"/>
+      <w:r>
+        <w:t xml:space="preserve"> chowks system. By developing a mobile application and web admin tool, we have created a platform that connects workers and employers, making it easier for them to find each other and work together. The mobile application allows workers to create profiles, search for job opportunities, and apply for jobs, while the web admin tool enables employers to post job openings, view worker profiles, and manage job applications. Through our project, we have improved the efficiency of the job search process and reduced unemployment and underemployment in the construction industry. The platform provides transparency, efficiency, and accessibility, benefiting both workers and employers. Future enhancements could include expanding the platform to other industries and incorporating additional features based on user feedback.</w:t>
       </w:r>
       <w:r>
         <w:t xml:space="preserve"> </w:t>

</xml_diff>